<commit_message>
Changed filter that prevents runs of data with  Observed/Available row size of 0 to row sizes 1 or less
</commit_message>
<xml_diff>
--- a/Spawning/Spawning Exploration.docx
+++ b/Spawning/Spawning Exploration.docx
@@ -4,6 +4,9 @@
   <w:body>
     <w:p>
       <w:r>
+        <w:rPr>
+          <w:noProof/>
+        </w:rPr>
         <w:drawing>
           <wp:inline distT="0" distB="0" distL="0" distR="0" wp14:anchorId="06B0A912" wp14:editId="226E2F25">
             <wp:extent cx="5943600" cy="1341120"/>
@@ -75,6 +78,9 @@
     </w:p>
     <w:p>
       <w:r>
+        <w:rPr>
+          <w:noProof/>
+        </w:rPr>
         <w:drawing>
           <wp:inline distT="0" distB="0" distL="0" distR="0" wp14:anchorId="17F6B4B8" wp14:editId="6E7FAF30">
             <wp:extent cx="2427180" cy="563929"/>
@@ -115,6 +121,9 @@
     <w:p/>
     <w:p>
       <w:r>
+        <w:rPr>
+          <w:noProof/>
+        </w:rPr>
         <w:drawing>
           <wp:inline distT="0" distB="0" distL="0" distR="0" wp14:anchorId="328A128F" wp14:editId="75F6B89C">
             <wp:extent cx="2408129" cy="373412"/>
@@ -155,6 +164,9 @@
     <w:p/>
     <w:p>
       <w:r>
+        <w:rPr>
+          <w:noProof/>
+        </w:rPr>
         <w:drawing>
           <wp:inline distT="0" distB="0" distL="0" distR="0" wp14:anchorId="137BF46E" wp14:editId="155CE8A5">
             <wp:extent cx="2507197" cy="582981"/>
@@ -190,6 +202,37 @@
             </a:graphic>
           </wp:inline>
         </w:drawing>
+      </w:r>
+    </w:p>
+    <w:p/>
+    <w:p>
+      <w:r>
+        <w:t>Fish of Arizona Field Guide by Dan Johnson:</w:t>
+      </w:r>
+    </w:p>
+    <w:p>
+      <w:r>
+        <w:t>Desert Sucker Reproduction: February – Early July</w:t>
+      </w:r>
+    </w:p>
+    <w:p>
+      <w:r>
+        <w:t>Smallmouth Bass Reproduction: March – May</w:t>
+      </w:r>
+    </w:p>
+    <w:p>
+      <w:r>
+        <w:tab/>
+        <w:t>When water reaches mid to high 60s (April 4</w:t>
+      </w:r>
+      <w:r>
+        <w:rPr>
+          <w:vertAlign w:val="superscript"/>
+        </w:rPr>
+        <w:t>th</w:t>
+      </w:r>
+      <w:r>
+        <w:t xml:space="preserve"> – end of May according to USGS West Clear Creek Temp</w:t>
       </w:r>
     </w:p>
     <w:sectPr>

</xml_diff>